<commit_message>
FTest + rapport + ajout tortues carrée et rondes
</commit_message>
<xml_diff>
--- a/TP4-AUDEBERT-WILS.docx
+++ b/TP4-AUDEBERT-WILS.docx
@@ -493,7 +493,7 @@
           <w:rFonts w:ascii="Calibri Light" w:hAnsi="Calibri Light"/>
           <w:lang w:val="fr-FR"/>
         </w:rPr>
-        <w:t>Patrons de conceptions utilisés.</w:t>
+        <w:t>Refactoring du code et MVC</w:t>
       </w:r>
     </w:p>
     <w:p>
@@ -1995,16 +1995,7 @@
           <w:sz w:val="18"/>
           <w:lang w:val="fr-FR"/>
         </w:rPr>
-        <w:t>5</w:t>
-      </w:r>
-      <w:r>
-        <w:rPr>
-          <w:i/>
-          <w:color w:val="7030A0"/>
-          <w:sz w:val="18"/>
-          <w:lang w:val="fr-FR"/>
-        </w:rPr>
-        <w:t xml:space="preserve"> : Le modèle </w:t>
+        <w:t xml:space="preserve">5 : Le modèle </w:t>
       </w:r>
       <w:r>
         <w:rPr>
@@ -2118,25 +2109,7 @@
           <w:sz w:val="18"/>
           <w:lang w:val="fr-FR"/>
         </w:rPr>
-        <w:t>6</w:t>
-      </w:r>
-      <w:r>
-        <w:rPr>
-          <w:i/>
-          <w:color w:val="7030A0"/>
-          <w:sz w:val="18"/>
-          <w:lang w:val="fr-FR"/>
-        </w:rPr>
-        <w:t xml:space="preserve"> : Le </w:t>
-      </w:r>
-      <w:r>
-        <w:rPr>
-          <w:i/>
-          <w:color w:val="7030A0"/>
-          <w:sz w:val="18"/>
-          <w:lang w:val="fr-FR"/>
-        </w:rPr>
-        <w:t>vue se rafraîchit via la méthode update.</w:t>
+        <w:t>6 : Le vue se rafraîchit via la méthode update.</w:t>
       </w:r>
     </w:p>
     <w:p>
@@ -2261,6 +2234,47 @@
     </w:p>
     <w:p>
       <w:pPr>
+        <w:spacing w:after="0"/>
+        <w:jc w:val="center"/>
+        <w:rPr>
+          <w:i/>
+          <w:color w:val="7030A0"/>
+          <w:sz w:val="18"/>
+          <w:lang w:val="fr-FR"/>
+        </w:rPr>
+      </w:pPr>
+      <w:r>
+        <w:rPr>
+          <w:i/>
+          <w:color w:val="7030A0"/>
+          <w:sz w:val="18"/>
+          <w:lang w:val="fr-FR"/>
+        </w:rPr>
+        <w:t xml:space="preserve">Figure </w:t>
+      </w:r>
+      <w:r>
+        <w:rPr>
+          <w:i/>
+          <w:color w:val="7030A0"/>
+          <w:sz w:val="18"/>
+          <w:lang w:val="fr-FR"/>
+        </w:rPr>
+        <w:t xml:space="preserve">7 : Diagramme UML après </w:t>
+      </w:r>
+      <w:proofErr w:type="spellStart"/>
+      <w:r>
+        <w:rPr>
+          <w:i/>
+          <w:color w:val="7030A0"/>
+          <w:sz w:val="18"/>
+          <w:lang w:val="fr-FR"/>
+        </w:rPr>
+        <w:t>refactoring</w:t>
+      </w:r>
+      <w:proofErr w:type="spellEnd"/>
+    </w:p>
+    <w:p>
+      <w:pPr>
         <w:rPr>
           <w:sz w:val="22"/>
           <w:lang w:val="fr-FR"/>
@@ -2323,16 +2337,1810 @@
           <w:lang w:val="fr-FR"/>
         </w:rPr>
       </w:pPr>
+      <w:r>
+        <w:rPr>
+          <w:sz w:val="22"/>
+          <w:lang w:val="fr-FR"/>
+        </w:rPr>
+        <w:t xml:space="preserve">Si on compile le projet, nous obtenons le choix entre nos trois types de mode : manuel, automatique ou </w:t>
+      </w:r>
+      <w:proofErr w:type="spellStart"/>
+      <w:r>
+        <w:rPr>
+          <w:sz w:val="22"/>
+          <w:lang w:val="fr-FR"/>
+        </w:rPr>
+        <w:t>flocking</w:t>
+      </w:r>
+      <w:proofErr w:type="spellEnd"/>
+      <w:r>
+        <w:rPr>
+          <w:sz w:val="22"/>
+          <w:lang w:val="fr-FR"/>
+        </w:rPr>
+        <w:t>.</w:t>
+      </w:r>
+    </w:p>
+    <w:p>
+      <w:pPr>
+        <w:spacing w:after="0"/>
+        <w:rPr>
+          <w:sz w:val="22"/>
+          <w:lang w:val="fr-FR"/>
+        </w:rPr>
+      </w:pPr>
+      <w:r>
+        <w:rPr>
+          <w:noProof/>
+          <w:sz w:val="22"/>
+          <w:lang w:val="fr-FR" w:eastAsia="fr-FR"/>
+        </w:rPr>
+        <w:drawing>
+          <wp:inline distT="0" distB="0" distL="0" distR="0">
+            <wp:extent cx="6331585" cy="1017905"/>
+            <wp:effectExtent l="0" t="0" r="0" b="0"/>
+            <wp:docPr id="6" name="Image 6"/>
+            <wp:cNvGraphicFramePr>
+              <a:graphicFrameLocks xmlns:a="http://schemas.openxmlformats.org/drawingml/2006/main" noChangeAspect="1"/>
+            </wp:cNvGraphicFramePr>
+            <a:graphic xmlns:a="http://schemas.openxmlformats.org/drawingml/2006/main">
+              <a:graphicData uri="http://schemas.openxmlformats.org/drawingml/2006/picture">
+                <pic:pic xmlns:pic="http://schemas.openxmlformats.org/drawingml/2006/picture">
+                  <pic:nvPicPr>
+                    <pic:cNvPr id="0" name="Picture 1"/>
+                    <pic:cNvPicPr>
+                      <a:picLocks noChangeAspect="1" noChangeArrowheads="1"/>
+                    </pic:cNvPicPr>
+                  </pic:nvPicPr>
+                  <pic:blipFill>
+                    <a:blip r:embed="rId17">
+                      <a:extLst>
+                        <a:ext uri="{28A0092B-C50C-407E-A947-70E740481C1C}">
+                          <a14:useLocalDpi xmlns:a14="http://schemas.microsoft.com/office/drawing/2010/main" val="0"/>
+                        </a:ext>
+                      </a:extLst>
+                    </a:blip>
+                    <a:srcRect/>
+                    <a:stretch>
+                      <a:fillRect/>
+                    </a:stretch>
+                  </pic:blipFill>
+                  <pic:spPr bwMode="auto">
+                    <a:xfrm>
+                      <a:off x="0" y="0"/>
+                      <a:ext cx="6331585" cy="1017905"/>
+                    </a:xfrm>
+                    <a:prstGeom prst="rect">
+                      <a:avLst/>
+                    </a:prstGeom>
+                    <a:noFill/>
+                    <a:ln>
+                      <a:noFill/>
+                    </a:ln>
+                  </pic:spPr>
+                </pic:pic>
+              </a:graphicData>
+            </a:graphic>
+          </wp:inline>
+        </w:drawing>
+      </w:r>
+    </w:p>
+    <w:p>
+      <w:pPr>
+        <w:spacing w:after="0"/>
+        <w:jc w:val="center"/>
+        <w:rPr>
+          <w:i/>
+          <w:color w:val="7030A0"/>
+          <w:sz w:val="18"/>
+          <w:lang w:val="fr-FR"/>
+        </w:rPr>
+      </w:pPr>
+      <w:r>
+        <w:rPr>
+          <w:i/>
+          <w:color w:val="7030A0"/>
+          <w:sz w:val="18"/>
+          <w:lang w:val="fr-FR"/>
+        </w:rPr>
+        <w:t xml:space="preserve">Figure </w:t>
+      </w:r>
+      <w:r>
+        <w:rPr>
+          <w:i/>
+          <w:color w:val="7030A0"/>
+          <w:sz w:val="18"/>
+          <w:lang w:val="fr-FR"/>
+        </w:rPr>
+        <w:t>8 : Choix du mode de lancement des tortues</w:t>
+      </w:r>
+    </w:p>
+    <w:p>
+      <w:pPr>
+        <w:rPr>
+          <w:sz w:val="22"/>
+          <w:lang w:val="fr-FR"/>
+        </w:rPr>
+      </w:pPr>
+    </w:p>
+    <w:p>
+      <w:pPr>
+        <w:rPr>
+          <w:sz w:val="24"/>
+          <w:u w:val="single"/>
+          <w:lang w:val="fr-FR"/>
+        </w:rPr>
+      </w:pPr>
+      <w:r>
+        <w:rPr>
+          <w:sz w:val="24"/>
+          <w:u w:val="single"/>
+          <w:lang w:val="fr-FR"/>
+        </w:rPr>
+        <w:t>Tortues manuelles :</w:t>
+      </w:r>
+    </w:p>
+    <w:p>
+      <w:pPr>
+        <w:jc w:val="center"/>
+        <w:rPr>
+          <w:sz w:val="22"/>
+          <w:lang w:val="fr-FR"/>
+        </w:rPr>
+      </w:pPr>
+      <w:r>
+        <w:rPr>
+          <w:noProof/>
+          <w:sz w:val="22"/>
+          <w:lang w:val="fr-FR" w:eastAsia="fr-FR"/>
+        </w:rPr>
+        <w:drawing>
+          <wp:inline distT="0" distB="0" distL="0" distR="0">
+            <wp:extent cx="2848397" cy="1897812"/>
+            <wp:effectExtent l="0" t="0" r="0" b="7620"/>
+            <wp:docPr id="10" name="Image 10"/>
+            <wp:cNvGraphicFramePr>
+              <a:graphicFrameLocks xmlns:a="http://schemas.openxmlformats.org/drawingml/2006/main" noChangeAspect="1"/>
+            </wp:cNvGraphicFramePr>
+            <a:graphic xmlns:a="http://schemas.openxmlformats.org/drawingml/2006/main">
+              <a:graphicData uri="http://schemas.openxmlformats.org/drawingml/2006/picture">
+                <pic:pic xmlns:pic="http://schemas.openxmlformats.org/drawingml/2006/picture">
+                  <pic:nvPicPr>
+                    <pic:cNvPr id="0" name="Picture 2"/>
+                    <pic:cNvPicPr>
+                      <a:picLocks noChangeAspect="1" noChangeArrowheads="1"/>
+                    </pic:cNvPicPr>
+                  </pic:nvPicPr>
+                  <pic:blipFill rotWithShape="1">
+                    <a:blip r:embed="rId18">
+                      <a:extLst>
+                        <a:ext uri="{28A0092B-C50C-407E-A947-70E740481C1C}">
+                          <a14:useLocalDpi xmlns:a14="http://schemas.microsoft.com/office/drawing/2010/main" val="0"/>
+                        </a:ext>
+                      </a:extLst>
+                    </a:blip>
+                    <a:srcRect t="534" b="19010"/>
+                    <a:stretch/>
+                  </pic:blipFill>
+                  <pic:spPr bwMode="auto">
+                    <a:xfrm>
+                      <a:off x="0" y="0"/>
+                      <a:ext cx="2861845" cy="1906772"/>
+                    </a:xfrm>
+                    <a:prstGeom prst="rect">
+                      <a:avLst/>
+                    </a:prstGeom>
+                    <a:noFill/>
+                    <a:ln>
+                      <a:noFill/>
+                    </a:ln>
+                    <a:extLst>
+                      <a:ext uri="{53640926-AAD7-44D8-BBD7-CCE9431645EC}">
+                        <a14:shadowObscured xmlns:a14="http://schemas.microsoft.com/office/drawing/2010/main"/>
+                      </a:ext>
+                    </a:extLst>
+                  </pic:spPr>
+                </pic:pic>
+              </a:graphicData>
+            </a:graphic>
+          </wp:inline>
+        </w:drawing>
+      </w:r>
+    </w:p>
+    <w:p>
+      <w:pPr>
+        <w:spacing w:after="0"/>
+        <w:jc w:val="center"/>
+        <w:rPr>
+          <w:i/>
+          <w:color w:val="7030A0"/>
+          <w:sz w:val="18"/>
+          <w:lang w:val="fr-FR"/>
+        </w:rPr>
+      </w:pPr>
+      <w:r>
+        <w:rPr>
+          <w:i/>
+          <w:color w:val="7030A0"/>
+          <w:sz w:val="18"/>
+          <w:lang w:val="fr-FR"/>
+        </w:rPr>
+        <w:t xml:space="preserve">Figure </w:t>
+      </w:r>
+      <w:r>
+        <w:rPr>
+          <w:i/>
+          <w:color w:val="7030A0"/>
+          <w:sz w:val="18"/>
+          <w:lang w:val="fr-FR"/>
+        </w:rPr>
+        <w:t>9 : Tortues en mode manuel</w:t>
+      </w:r>
+    </w:p>
+    <w:p>
+      <w:pPr>
+        <w:rPr>
+          <w:sz w:val="22"/>
+          <w:lang w:val="fr-FR"/>
+        </w:rPr>
+      </w:pPr>
+    </w:p>
+    <w:p>
+      <w:pPr>
+        <w:rPr>
+          <w:sz w:val="24"/>
+          <w:u w:val="single"/>
+          <w:lang w:val="fr-FR"/>
+        </w:rPr>
+      </w:pPr>
+      <w:r>
+        <w:rPr>
+          <w:sz w:val="24"/>
+          <w:u w:val="single"/>
+          <w:lang w:val="fr-FR"/>
+        </w:rPr>
+        <w:t xml:space="preserve">Tortues </w:t>
+      </w:r>
+      <w:r>
+        <w:rPr>
+          <w:sz w:val="24"/>
+          <w:u w:val="single"/>
+          <w:lang w:val="fr-FR"/>
+        </w:rPr>
+        <w:t>Automatiques</w:t>
+      </w:r>
+      <w:r>
+        <w:rPr>
+          <w:sz w:val="24"/>
+          <w:u w:val="single"/>
+          <w:lang w:val="fr-FR"/>
+        </w:rPr>
+        <w:t> :</w:t>
+      </w:r>
+    </w:p>
+    <w:p>
+      <w:pPr>
+        <w:spacing w:after="0"/>
+        <w:jc w:val="center"/>
+        <w:rPr>
+          <w:sz w:val="22"/>
+          <w:lang w:val="fr-FR"/>
+        </w:rPr>
+      </w:pPr>
+      <w:r>
+        <w:rPr>
+          <w:noProof/>
+          <w:sz w:val="22"/>
+          <w:lang w:val="fr-FR" w:eastAsia="fr-FR"/>
+        </w:rPr>
+        <w:drawing>
+          <wp:inline distT="0" distB="0" distL="0" distR="0">
+            <wp:extent cx="2268748" cy="1714165"/>
+            <wp:effectExtent l="190500" t="190500" r="189230" b="191135"/>
+            <wp:docPr id="14" name="Image 14"/>
+            <wp:cNvGraphicFramePr>
+              <a:graphicFrameLocks xmlns:a="http://schemas.openxmlformats.org/drawingml/2006/main" noChangeAspect="1"/>
+            </wp:cNvGraphicFramePr>
+            <a:graphic xmlns:a="http://schemas.openxmlformats.org/drawingml/2006/main">
+              <a:graphicData uri="http://schemas.openxmlformats.org/drawingml/2006/picture">
+                <pic:pic xmlns:pic="http://schemas.openxmlformats.org/drawingml/2006/picture">
+                  <pic:nvPicPr>
+                    <pic:cNvPr id="0" name="Picture 3"/>
+                    <pic:cNvPicPr>
+                      <a:picLocks noChangeAspect="1" noChangeArrowheads="1"/>
+                    </pic:cNvPicPr>
+                  </pic:nvPicPr>
+                  <pic:blipFill>
+                    <a:blip r:embed="rId19">
+                      <a:extLst>
+                        <a:ext uri="{28A0092B-C50C-407E-A947-70E740481C1C}">
+                          <a14:useLocalDpi xmlns:a14="http://schemas.microsoft.com/office/drawing/2010/main" val="0"/>
+                        </a:ext>
+                      </a:extLst>
+                    </a:blip>
+                    <a:srcRect/>
+                    <a:stretch>
+                      <a:fillRect/>
+                    </a:stretch>
+                  </pic:blipFill>
+                  <pic:spPr bwMode="auto">
+                    <a:xfrm>
+                      <a:off x="0" y="0"/>
+                      <a:ext cx="2276831" cy="1720272"/>
+                    </a:xfrm>
+                    <a:prstGeom prst="rect">
+                      <a:avLst/>
+                    </a:prstGeom>
+                    <a:ln>
+                      <a:noFill/>
+                    </a:ln>
+                    <a:effectLst>
+                      <a:outerShdw blurRad="190500" algn="tl" rotWithShape="0">
+                        <a:srgbClr val="000000">
+                          <a:alpha val="70000"/>
+                        </a:srgbClr>
+                      </a:outerShdw>
+                    </a:effectLst>
+                  </pic:spPr>
+                </pic:pic>
+              </a:graphicData>
+            </a:graphic>
+          </wp:inline>
+        </w:drawing>
+      </w:r>
+    </w:p>
+    <w:p>
+      <w:pPr>
+        <w:spacing w:after="0"/>
+        <w:jc w:val="center"/>
+        <w:rPr>
+          <w:i/>
+          <w:color w:val="7030A0"/>
+          <w:sz w:val="18"/>
+          <w:lang w:val="fr-FR"/>
+        </w:rPr>
+      </w:pPr>
+      <w:r>
+        <w:rPr>
+          <w:i/>
+          <w:color w:val="7030A0"/>
+          <w:sz w:val="18"/>
+          <w:lang w:val="fr-FR"/>
+        </w:rPr>
+        <w:t xml:space="preserve">Figure </w:t>
+      </w:r>
+      <w:r>
+        <w:rPr>
+          <w:i/>
+          <w:color w:val="7030A0"/>
+          <w:sz w:val="18"/>
+          <w:lang w:val="fr-FR"/>
+        </w:rPr>
+        <w:t>10 : Tortues en mode automatique</w:t>
+      </w:r>
+    </w:p>
+    <w:p>
+      <w:pPr>
+        <w:rPr>
+          <w:sz w:val="22"/>
+          <w:lang w:val="fr-FR"/>
+        </w:rPr>
+      </w:pPr>
+    </w:p>
+    <w:p>
+      <w:pPr>
+        <w:rPr>
+          <w:sz w:val="22"/>
+          <w:lang w:val="fr-FR"/>
+        </w:rPr>
+      </w:pPr>
+    </w:p>
+    <w:p>
+      <w:pPr>
+        <w:rPr>
+          <w:sz w:val="24"/>
+          <w:u w:val="single"/>
+          <w:lang w:val="fr-FR"/>
+        </w:rPr>
+      </w:pPr>
+      <w:r>
+        <w:rPr>
+          <w:sz w:val="24"/>
+          <w:u w:val="single"/>
+          <w:lang w:val="fr-FR"/>
+        </w:rPr>
+        <w:t xml:space="preserve">Tortues </w:t>
+      </w:r>
+      <w:r>
+        <w:rPr>
+          <w:sz w:val="24"/>
+          <w:u w:val="single"/>
+          <w:lang w:val="fr-FR"/>
+        </w:rPr>
+        <w:t xml:space="preserve">en mode </w:t>
+      </w:r>
+      <w:proofErr w:type="spellStart"/>
+      <w:r>
+        <w:rPr>
+          <w:sz w:val="24"/>
+          <w:u w:val="single"/>
+          <w:lang w:val="fr-FR"/>
+        </w:rPr>
+        <w:t>flocking</w:t>
+      </w:r>
+      <w:proofErr w:type="spellEnd"/>
+      <w:r>
+        <w:rPr>
+          <w:sz w:val="24"/>
+          <w:u w:val="single"/>
+          <w:lang w:val="fr-FR"/>
+        </w:rPr>
+        <w:t> :</w:t>
+      </w:r>
+    </w:p>
+    <w:p>
+      <w:pPr>
+        <w:spacing w:after="0"/>
+        <w:jc w:val="center"/>
+        <w:rPr>
+          <w:sz w:val="22"/>
+          <w:lang w:val="fr-FR"/>
+        </w:rPr>
+      </w:pPr>
+      <w:r>
+        <w:rPr>
+          <w:noProof/>
+          <w:sz w:val="22"/>
+          <w:lang w:val="fr-FR" w:eastAsia="fr-FR"/>
+        </w:rPr>
+        <w:drawing>
+          <wp:inline distT="0" distB="0" distL="0" distR="0">
+            <wp:extent cx="1846053" cy="2110528"/>
+            <wp:effectExtent l="190500" t="190500" r="192405" b="194945"/>
+            <wp:docPr id="15" name="Image 15"/>
+            <wp:cNvGraphicFramePr>
+              <a:graphicFrameLocks xmlns:a="http://schemas.openxmlformats.org/drawingml/2006/main" noChangeAspect="1"/>
+            </wp:cNvGraphicFramePr>
+            <a:graphic xmlns:a="http://schemas.openxmlformats.org/drawingml/2006/main">
+              <a:graphicData uri="http://schemas.openxmlformats.org/drawingml/2006/picture">
+                <pic:pic xmlns:pic="http://schemas.openxmlformats.org/drawingml/2006/picture">
+                  <pic:nvPicPr>
+                    <pic:cNvPr id="0" name="Picture 4"/>
+                    <pic:cNvPicPr>
+                      <a:picLocks noChangeAspect="1" noChangeArrowheads="1"/>
+                    </pic:cNvPicPr>
+                  </pic:nvPicPr>
+                  <pic:blipFill>
+                    <a:blip r:embed="rId20">
+                      <a:extLst>
+                        <a:ext uri="{28A0092B-C50C-407E-A947-70E740481C1C}">
+                          <a14:useLocalDpi xmlns:a14="http://schemas.microsoft.com/office/drawing/2010/main" val="0"/>
+                        </a:ext>
+                      </a:extLst>
+                    </a:blip>
+                    <a:srcRect/>
+                    <a:stretch>
+                      <a:fillRect/>
+                    </a:stretch>
+                  </pic:blipFill>
+                  <pic:spPr bwMode="auto">
+                    <a:xfrm>
+                      <a:off x="0" y="0"/>
+                      <a:ext cx="1851961" cy="2117282"/>
+                    </a:xfrm>
+                    <a:prstGeom prst="rect">
+                      <a:avLst/>
+                    </a:prstGeom>
+                    <a:ln>
+                      <a:noFill/>
+                    </a:ln>
+                    <a:effectLst>
+                      <a:outerShdw blurRad="190500" algn="tl" rotWithShape="0">
+                        <a:srgbClr val="000000">
+                          <a:alpha val="70000"/>
+                        </a:srgbClr>
+                      </a:outerShdw>
+                    </a:effectLst>
+                  </pic:spPr>
+                </pic:pic>
+              </a:graphicData>
+            </a:graphic>
+          </wp:inline>
+        </w:drawing>
+      </w:r>
+    </w:p>
+    <w:p>
+      <w:pPr>
+        <w:spacing w:after="0"/>
+        <w:jc w:val="center"/>
+        <w:rPr>
+          <w:i/>
+          <w:color w:val="7030A0"/>
+          <w:sz w:val="18"/>
+          <w:lang w:val="fr-FR"/>
+        </w:rPr>
+      </w:pPr>
+      <w:r>
+        <w:rPr>
+          <w:i/>
+          <w:color w:val="7030A0"/>
+          <w:sz w:val="18"/>
+          <w:lang w:val="fr-FR"/>
+        </w:rPr>
+        <w:t xml:space="preserve">Figure </w:t>
+      </w:r>
+      <w:r>
+        <w:rPr>
+          <w:i/>
+          <w:color w:val="7030A0"/>
+          <w:sz w:val="18"/>
+          <w:lang w:val="fr-FR"/>
+        </w:rPr>
+        <w:t>11 : Tortues en mode flocking</w:t>
+      </w:r>
+    </w:p>
+    <w:p>
+      <w:pPr>
+        <w:rPr>
+          <w:sz w:val="22"/>
+          <w:lang w:val="fr-FR"/>
+        </w:rPr>
+      </w:pPr>
+    </w:p>
+    <w:p>
+      <w:pPr>
+        <w:pStyle w:val="Titre1"/>
+        <w:spacing w:before="0" w:after="0"/>
+        <w:rPr>
+          <w:rFonts w:ascii="Calibri Light" w:hAnsi="Calibri Light"/>
+          <w:lang w:val="fr-FR"/>
+        </w:rPr>
+      </w:pPr>
+      <w:r>
+        <w:rPr>
+          <w:rFonts w:ascii="Calibri Light" w:hAnsi="Calibri Light"/>
+          <w:lang w:val="fr-FR"/>
+        </w:rPr>
+        <w:t>Patrons de conceptions utilisés</w:t>
+      </w:r>
+    </w:p>
+    <w:p>
+      <w:pPr>
+        <w:rPr>
+          <w:lang w:val="fr-FR"/>
+        </w:rPr>
+      </w:pPr>
+    </w:p>
+    <w:p>
+      <w:pPr>
+        <w:pStyle w:val="Titre3"/>
+        <w:numPr>
+          <w:ilvl w:val="0"/>
+          <w:numId w:val="6"/>
+        </w:numPr>
+        <w:rPr>
+          <w:lang w:val="fr-FR"/>
+        </w:rPr>
+      </w:pPr>
+      <w:r>
+        <w:rPr>
+          <w:lang w:val="fr-FR"/>
+        </w:rPr>
+        <w:t>Observable /Observer</w:t>
+      </w:r>
+    </w:p>
+    <w:p>
+      <w:pPr>
+        <w:rPr>
+          <w:lang w:val="fr-FR"/>
+        </w:rPr>
+      </w:pPr>
+    </w:p>
+    <w:p>
+      <w:pPr>
+        <w:jc w:val="both"/>
+        <w:rPr>
+          <w:lang w:val="fr-FR"/>
+        </w:rPr>
+      </w:pPr>
+      <w:r>
+        <w:rPr>
+          <w:lang w:val="fr-FR"/>
+        </w:rPr>
+        <w:t>Comme expliqué précédemment, nous avons utilisé</w:t>
+      </w:r>
+      <w:r>
+        <w:rPr>
+          <w:lang w:val="fr-FR"/>
+        </w:rPr>
+        <w:t xml:space="preserve"> le patron de conception </w:t>
+      </w:r>
+      <w:r>
+        <w:rPr>
+          <w:lang w:val="fr-FR"/>
+        </w:rPr>
+        <w:t>Observable/Observer.</w:t>
+      </w:r>
+      <w:r>
+        <w:rPr>
+          <w:lang w:val="fr-FR"/>
+        </w:rPr>
+        <w:t xml:space="preserve"> La vue contient une liste d’observateurs pour chaque item, chaque bouton. Le clic sur un item de l’IHM est transmis au contrôleur  </w:t>
+      </w:r>
+      <w:r>
+        <w:rPr>
+          <w:lang w:val="fr-FR"/>
+        </w:rPr>
+        <w:t xml:space="preserve">qui va ensuite dire au modèle quelles méthodes utilisées (avancer, droite, gauche…) et ensuite rafraîchir la vue (grâce au </w:t>
+      </w:r>
+      <w:proofErr w:type="spellStart"/>
+      <w:proofErr w:type="gramStart"/>
+      <w:r>
+        <w:rPr>
+          <w:i/>
+          <w:lang w:val="fr-FR"/>
+        </w:rPr>
+        <w:t>setChanged</w:t>
+      </w:r>
+      <w:proofErr w:type="spellEnd"/>
+      <w:r>
+        <w:rPr>
+          <w:i/>
+          <w:lang w:val="fr-FR"/>
+        </w:rPr>
+        <w:t>(</w:t>
+      </w:r>
+      <w:proofErr w:type="gramEnd"/>
+      <w:r>
+        <w:rPr>
+          <w:i/>
+          <w:lang w:val="fr-FR"/>
+        </w:rPr>
+        <w:t>)</w:t>
+      </w:r>
+      <w:r>
+        <w:rPr>
+          <w:lang w:val="fr-FR"/>
+        </w:rPr>
+        <w:t xml:space="preserve"> notamment).</w:t>
+      </w:r>
+    </w:p>
+    <w:p>
+      <w:pPr>
+        <w:spacing w:after="0"/>
+        <w:jc w:val="both"/>
+        <w:rPr>
+          <w:lang w:val="fr-FR"/>
+        </w:rPr>
+      </w:pPr>
+    </w:p>
+    <w:p>
+      <w:pPr>
+        <w:pStyle w:val="Titre3"/>
+        <w:numPr>
+          <w:ilvl w:val="0"/>
+          <w:numId w:val="6"/>
+        </w:numPr>
+        <w:rPr>
+          <w:lang w:val="fr-FR"/>
+        </w:rPr>
+      </w:pPr>
+      <w:r>
+        <w:rPr>
+          <w:lang w:val="fr-FR"/>
+        </w:rPr>
+        <w:t>Stratégie</w:t>
+      </w:r>
+    </w:p>
+    <w:p>
+      <w:pPr>
+        <w:spacing w:after="0"/>
+        <w:rPr>
+          <w:lang w:val="fr-FR"/>
+        </w:rPr>
+      </w:pPr>
+    </w:p>
+    <w:p>
+      <w:pPr>
+        <w:jc w:val="both"/>
+        <w:rPr>
+          <w:lang w:val="fr-FR"/>
+        </w:rPr>
+      </w:pPr>
+      <w:r>
+        <w:rPr>
+          <w:lang w:val="fr-FR"/>
+        </w:rPr>
+        <w:t xml:space="preserve">Nos différents types de Tortues se déplacent de manière différente : manuellement, de manière automatiques ou par </w:t>
+      </w:r>
+      <w:proofErr w:type="spellStart"/>
+      <w:r>
+        <w:rPr>
+          <w:lang w:val="fr-FR"/>
+        </w:rPr>
+        <w:t>flocking</w:t>
+      </w:r>
+      <w:proofErr w:type="spellEnd"/>
+      <w:r>
+        <w:rPr>
+          <w:lang w:val="fr-FR"/>
+        </w:rPr>
+        <w:t xml:space="preserve">. Mais si demain nous voulons rajouter un nouveau moyen de déplacement, il convient d’utiliser le design pattern </w:t>
+      </w:r>
+      <w:r>
+        <w:rPr>
+          <w:b/>
+          <w:lang w:val="fr-FR"/>
+        </w:rPr>
+        <w:t>Stratégie</w:t>
+      </w:r>
+      <w:r>
+        <w:rPr>
+          <w:lang w:val="fr-FR"/>
+        </w:rPr>
+        <w:t>. Avec ce design pattern, nous avons notre classe générique avec la méthode de déplacement :</w:t>
+      </w:r>
+    </w:p>
+    <w:p>
+      <w:pPr>
+        <w:spacing w:after="0"/>
+        <w:jc w:val="center"/>
+        <w:rPr>
+          <w:lang w:val="fr-FR"/>
+        </w:rPr>
+      </w:pPr>
+      <w:r>
+        <w:rPr>
+          <w:noProof/>
+          <w:lang w:val="fr-FR" w:eastAsia="fr-FR"/>
+        </w:rPr>
+        <w:drawing>
+          <wp:inline distT="0" distB="0" distL="0" distR="0">
+            <wp:extent cx="2501660" cy="991233"/>
+            <wp:effectExtent l="0" t="0" r="0" b="0"/>
+            <wp:docPr id="16" name="Image 16"/>
+            <wp:cNvGraphicFramePr>
+              <a:graphicFrameLocks xmlns:a="http://schemas.openxmlformats.org/drawingml/2006/main" noChangeAspect="1"/>
+            </wp:cNvGraphicFramePr>
+            <a:graphic xmlns:a="http://schemas.openxmlformats.org/drawingml/2006/main">
+              <a:graphicData uri="http://schemas.openxmlformats.org/drawingml/2006/picture">
+                <pic:pic xmlns:pic="http://schemas.openxmlformats.org/drawingml/2006/picture">
+                  <pic:nvPicPr>
+                    <pic:cNvPr id="0" name="Picture 1"/>
+                    <pic:cNvPicPr>
+                      <a:picLocks noChangeAspect="1" noChangeArrowheads="1"/>
+                    </pic:cNvPicPr>
+                  </pic:nvPicPr>
+                  <pic:blipFill>
+                    <a:blip r:embed="rId21">
+                      <a:extLst>
+                        <a:ext uri="{28A0092B-C50C-407E-A947-70E740481C1C}">
+                          <a14:useLocalDpi xmlns:a14="http://schemas.microsoft.com/office/drawing/2010/main" val="0"/>
+                        </a:ext>
+                      </a:extLst>
+                    </a:blip>
+                    <a:srcRect/>
+                    <a:stretch>
+                      <a:fillRect/>
+                    </a:stretch>
+                  </pic:blipFill>
+                  <pic:spPr bwMode="auto">
+                    <a:xfrm>
+                      <a:off x="0" y="0"/>
+                      <a:ext cx="2519494" cy="998300"/>
+                    </a:xfrm>
+                    <a:prstGeom prst="rect">
+                      <a:avLst/>
+                    </a:prstGeom>
+                    <a:noFill/>
+                    <a:ln>
+                      <a:noFill/>
+                    </a:ln>
+                  </pic:spPr>
+                </pic:pic>
+              </a:graphicData>
+            </a:graphic>
+          </wp:inline>
+        </w:drawing>
+      </w:r>
+    </w:p>
+    <w:p>
+      <w:pPr>
+        <w:spacing w:after="0"/>
+        <w:jc w:val="center"/>
+        <w:rPr>
+          <w:lang w:val="fr-FR"/>
+        </w:rPr>
+      </w:pPr>
+      <w:r>
+        <w:rPr>
+          <w:i/>
+          <w:color w:val="7030A0"/>
+          <w:sz w:val="18"/>
+          <w:lang w:val="fr-FR"/>
+        </w:rPr>
+        <w:t xml:space="preserve">Figure </w:t>
+      </w:r>
+      <w:r>
+        <w:rPr>
+          <w:i/>
+          <w:color w:val="7030A0"/>
+          <w:sz w:val="18"/>
+          <w:lang w:val="fr-FR"/>
+        </w:rPr>
+        <w:t xml:space="preserve">12 : </w:t>
+      </w:r>
+      <w:proofErr w:type="spellStart"/>
+      <w:r>
+        <w:rPr>
+          <w:i/>
+          <w:color w:val="7030A0"/>
+          <w:sz w:val="18"/>
+          <w:lang w:val="fr-FR"/>
+        </w:rPr>
+        <w:t>Patern</w:t>
+      </w:r>
+      <w:proofErr w:type="spellEnd"/>
+      <w:r>
+        <w:rPr>
+          <w:i/>
+          <w:color w:val="7030A0"/>
+          <w:sz w:val="18"/>
+          <w:lang w:val="fr-FR"/>
+        </w:rPr>
+        <w:t xml:space="preserve"> Stratégie</w:t>
+      </w:r>
+    </w:p>
+    <w:p>
+      <w:pPr>
+        <w:jc w:val="both"/>
+        <w:rPr>
+          <w:lang w:val="fr-FR"/>
+        </w:rPr>
+      </w:pPr>
+      <w:r>
+        <w:rPr>
+          <w:lang w:val="fr-FR"/>
+        </w:rPr>
+        <w:lastRenderedPageBreak/>
+        <w:t xml:space="preserve">Ainsi, toutes nos classes de déplacement héritent d’un algorithme de déplacement personnalisé. Pour une nouvelle tortue, nous pouvons donc lui définir un certain type de déplacement, voici par exemple l’algorithme de déplacement pour la classe </w:t>
+      </w:r>
+      <w:proofErr w:type="spellStart"/>
+      <w:proofErr w:type="gramStart"/>
+      <w:r>
+        <w:rPr>
+          <w:lang w:val="fr-FR"/>
+        </w:rPr>
+        <w:t>MoveAutonome</w:t>
+      </w:r>
+      <w:proofErr w:type="spellEnd"/>
+      <w:r>
+        <w:rPr>
+          <w:lang w:val="fr-FR"/>
+        </w:rPr>
+        <w:t>(</w:t>
+      </w:r>
+      <w:proofErr w:type="gramEnd"/>
+      <w:r>
+        <w:rPr>
+          <w:lang w:val="fr-FR"/>
+        </w:rPr>
+        <w:t>).</w:t>
+      </w:r>
+    </w:p>
+    <w:p>
+      <w:pPr>
+        <w:spacing w:after="0"/>
+        <w:jc w:val="center"/>
+        <w:rPr>
+          <w:lang w:val="fr-FR"/>
+        </w:rPr>
+      </w:pPr>
+      <w:r>
+        <w:rPr>
+          <w:noProof/>
+          <w:lang w:val="fr-FR" w:eastAsia="fr-FR"/>
+        </w:rPr>
+        <w:drawing>
+          <wp:inline distT="0" distB="0" distL="0" distR="0">
+            <wp:extent cx="3530526" cy="1837427"/>
+            <wp:effectExtent l="0" t="0" r="0" b="0"/>
+            <wp:docPr id="17" name="Image 17"/>
+            <wp:cNvGraphicFramePr>
+              <a:graphicFrameLocks xmlns:a="http://schemas.openxmlformats.org/drawingml/2006/main" noChangeAspect="1"/>
+            </wp:cNvGraphicFramePr>
+            <a:graphic xmlns:a="http://schemas.openxmlformats.org/drawingml/2006/main">
+              <a:graphicData uri="http://schemas.openxmlformats.org/drawingml/2006/picture">
+                <pic:pic xmlns:pic="http://schemas.openxmlformats.org/drawingml/2006/picture">
+                  <pic:nvPicPr>
+                    <pic:cNvPr id="0" name="Picture 2"/>
+                    <pic:cNvPicPr>
+                      <a:picLocks noChangeAspect="1" noChangeArrowheads="1"/>
+                    </pic:cNvPicPr>
+                  </pic:nvPicPr>
+                  <pic:blipFill>
+                    <a:blip r:embed="rId22">
+                      <a:extLst>
+                        <a:ext uri="{28A0092B-C50C-407E-A947-70E740481C1C}">
+                          <a14:useLocalDpi xmlns:a14="http://schemas.microsoft.com/office/drawing/2010/main" val="0"/>
+                        </a:ext>
+                      </a:extLst>
+                    </a:blip>
+                    <a:srcRect/>
+                    <a:stretch>
+                      <a:fillRect/>
+                    </a:stretch>
+                  </pic:blipFill>
+                  <pic:spPr bwMode="auto">
+                    <a:xfrm>
+                      <a:off x="0" y="0"/>
+                      <a:ext cx="3545065" cy="1844994"/>
+                    </a:xfrm>
+                    <a:prstGeom prst="rect">
+                      <a:avLst/>
+                    </a:prstGeom>
+                    <a:noFill/>
+                    <a:ln>
+                      <a:noFill/>
+                    </a:ln>
+                  </pic:spPr>
+                </pic:pic>
+              </a:graphicData>
+            </a:graphic>
+          </wp:inline>
+        </w:drawing>
+      </w:r>
+    </w:p>
+    <w:p>
+      <w:pPr>
+        <w:spacing w:after="0"/>
+        <w:jc w:val="center"/>
+        <w:rPr>
+          <w:lang w:val="fr-FR"/>
+        </w:rPr>
+      </w:pPr>
+      <w:r>
+        <w:rPr>
+          <w:i/>
+          <w:color w:val="7030A0"/>
+          <w:sz w:val="18"/>
+          <w:lang w:val="fr-FR"/>
+        </w:rPr>
+        <w:t xml:space="preserve">Figure </w:t>
+      </w:r>
+      <w:r>
+        <w:rPr>
+          <w:i/>
+          <w:color w:val="7030A0"/>
+          <w:sz w:val="18"/>
+          <w:lang w:val="fr-FR"/>
+        </w:rPr>
+        <w:t>13 : méthode move () des tortues autonomes</w:t>
+      </w:r>
+    </w:p>
+    <w:p>
+      <w:pPr>
+        <w:jc w:val="center"/>
+        <w:rPr>
+          <w:lang w:val="fr-FR"/>
+        </w:rPr>
+      </w:pPr>
+    </w:p>
+    <w:p>
+      <w:pPr>
+        <w:jc w:val="both"/>
+        <w:rPr>
+          <w:lang w:val="fr-FR"/>
+        </w:rPr>
+      </w:pPr>
+      <w:r>
+        <w:rPr>
+          <w:lang w:val="fr-FR"/>
+        </w:rPr>
+        <w:t>Lorsque la méthode de déplacement de notre Tortue est appelée, nous avons juste  à instancier notre classe générique.</w:t>
+      </w:r>
+    </w:p>
+    <w:p>
+      <w:pPr>
+        <w:spacing w:after="0"/>
+        <w:jc w:val="center"/>
+        <w:rPr>
+          <w:lang w:val="fr-FR"/>
+        </w:rPr>
+      </w:pPr>
+      <w:r>
+        <w:rPr>
+          <w:noProof/>
+          <w:lang w:val="fr-FR" w:eastAsia="fr-FR"/>
+        </w:rPr>
+        <w:drawing>
+          <wp:inline distT="0" distB="0" distL="0" distR="0">
+            <wp:extent cx="4511615" cy="1407987"/>
+            <wp:effectExtent l="0" t="0" r="3810" b="1905"/>
+            <wp:docPr id="18" name="Image 18"/>
+            <wp:cNvGraphicFramePr>
+              <a:graphicFrameLocks xmlns:a="http://schemas.openxmlformats.org/drawingml/2006/main" noChangeAspect="1"/>
+            </wp:cNvGraphicFramePr>
+            <a:graphic xmlns:a="http://schemas.openxmlformats.org/drawingml/2006/main">
+              <a:graphicData uri="http://schemas.openxmlformats.org/drawingml/2006/picture">
+                <pic:pic xmlns:pic="http://schemas.openxmlformats.org/drawingml/2006/picture">
+                  <pic:nvPicPr>
+                    <pic:cNvPr id="0" name="Picture 3"/>
+                    <pic:cNvPicPr>
+                      <a:picLocks noChangeAspect="1" noChangeArrowheads="1"/>
+                    </pic:cNvPicPr>
+                  </pic:nvPicPr>
+                  <pic:blipFill>
+                    <a:blip r:embed="rId23">
+                      <a:extLst>
+                        <a:ext uri="{28A0092B-C50C-407E-A947-70E740481C1C}">
+                          <a14:useLocalDpi xmlns:a14="http://schemas.microsoft.com/office/drawing/2010/main" val="0"/>
+                        </a:ext>
+                      </a:extLst>
+                    </a:blip>
+                    <a:srcRect/>
+                    <a:stretch>
+                      <a:fillRect/>
+                    </a:stretch>
+                  </pic:blipFill>
+                  <pic:spPr bwMode="auto">
+                    <a:xfrm>
+                      <a:off x="0" y="0"/>
+                      <a:ext cx="4523825" cy="1411798"/>
+                    </a:xfrm>
+                    <a:prstGeom prst="rect">
+                      <a:avLst/>
+                    </a:prstGeom>
+                    <a:noFill/>
+                    <a:ln>
+                      <a:noFill/>
+                    </a:ln>
+                  </pic:spPr>
+                </pic:pic>
+              </a:graphicData>
+            </a:graphic>
+          </wp:inline>
+        </w:drawing>
+      </w:r>
+    </w:p>
+    <w:p>
+      <w:pPr>
+        <w:spacing w:after="0"/>
+        <w:jc w:val="center"/>
+        <w:rPr>
+          <w:lang w:val="fr-FR"/>
+        </w:rPr>
+      </w:pPr>
+      <w:r>
+        <w:rPr>
+          <w:i/>
+          <w:color w:val="7030A0"/>
+          <w:sz w:val="18"/>
+          <w:lang w:val="fr-FR"/>
+        </w:rPr>
+        <w:t xml:space="preserve">Figure </w:t>
+      </w:r>
+      <w:r>
+        <w:rPr>
+          <w:i/>
+          <w:color w:val="7030A0"/>
+          <w:sz w:val="18"/>
+          <w:lang w:val="fr-FR"/>
+        </w:rPr>
+        <w:t>14 : Instanciation de la stratégie</w:t>
+      </w:r>
+    </w:p>
+    <w:p>
+      <w:pPr>
+        <w:jc w:val="center"/>
+        <w:rPr>
+          <w:lang w:val="fr-FR"/>
+        </w:rPr>
+      </w:pPr>
+    </w:p>
+    <w:p>
+      <w:pPr>
+        <w:rPr>
+          <w:lang w:val="fr-FR"/>
+        </w:rPr>
+      </w:pPr>
+    </w:p>
+    <w:p>
+      <w:pPr>
+        <w:pStyle w:val="Titre3"/>
+        <w:numPr>
+          <w:ilvl w:val="0"/>
+          <w:numId w:val="6"/>
+        </w:numPr>
+        <w:rPr>
+          <w:lang w:val="fr-FR"/>
+        </w:rPr>
+      </w:pPr>
+      <w:r>
+        <w:rPr>
+          <w:lang w:val="fr-FR"/>
+        </w:rPr>
+        <w:t>Factory et Singleton</w:t>
+      </w:r>
+    </w:p>
+    <w:p>
+      <w:pPr>
+        <w:rPr>
+          <w:lang w:val="fr-FR"/>
+        </w:rPr>
+      </w:pPr>
+    </w:p>
+    <w:p>
+      <w:pPr>
+        <w:jc w:val="both"/>
+        <w:rPr>
+          <w:lang w:val="fr-FR"/>
+        </w:rPr>
+      </w:pPr>
+      <w:r>
+        <w:rPr>
+          <w:lang w:val="fr-FR"/>
+        </w:rPr>
+        <w:t xml:space="preserve">Dans notre application, </w:t>
+      </w:r>
+      <w:r>
+        <w:rPr>
+          <w:lang w:val="fr-FR"/>
+        </w:rPr>
+        <w:t xml:space="preserve">nous pouvons instancier plusieurs formes de tortues : des tortues rondes, triangles ou carrées. </w:t>
+      </w:r>
+    </w:p>
+    <w:p>
+      <w:pPr>
+        <w:rPr>
+          <w:lang w:val="fr-FR"/>
+        </w:rPr>
+      </w:pPr>
+      <w:r>
+        <w:rPr>
+          <w:lang w:val="fr-FR"/>
+        </w:rPr>
+        <w:t>Chaque Tortue hérite d’une classe GraphicTurtle :</w:t>
+      </w:r>
+    </w:p>
+    <w:p>
+      <w:pPr>
+        <w:spacing w:after="0"/>
+        <w:jc w:val="center"/>
+        <w:rPr>
+          <w:sz w:val="22"/>
+          <w:lang w:val="fr-FR"/>
+        </w:rPr>
+      </w:pPr>
+      <w:r>
+        <w:rPr>
+          <w:noProof/>
+          <w:lang w:val="fr-FR" w:eastAsia="fr-FR"/>
+        </w:rPr>
+        <w:drawing>
+          <wp:inline distT="0" distB="0" distL="0" distR="0">
+            <wp:extent cx="2553419" cy="1266867"/>
+            <wp:effectExtent l="0" t="0" r="0" b="9525"/>
+            <wp:docPr id="19" name="Image 19"/>
+            <wp:cNvGraphicFramePr>
+              <a:graphicFrameLocks xmlns:a="http://schemas.openxmlformats.org/drawingml/2006/main" noChangeAspect="1"/>
+            </wp:cNvGraphicFramePr>
+            <a:graphic xmlns:a="http://schemas.openxmlformats.org/drawingml/2006/main">
+              <a:graphicData uri="http://schemas.openxmlformats.org/drawingml/2006/picture">
+                <pic:pic xmlns:pic="http://schemas.openxmlformats.org/drawingml/2006/picture">
+                  <pic:nvPicPr>
+                    <pic:cNvPr id="0" name="Picture 4"/>
+                    <pic:cNvPicPr>
+                      <a:picLocks noChangeAspect="1" noChangeArrowheads="1"/>
+                    </pic:cNvPicPr>
+                  </pic:nvPicPr>
+                  <pic:blipFill>
+                    <a:blip r:embed="rId24">
+                      <a:extLst>
+                        <a:ext uri="{28A0092B-C50C-407E-A947-70E740481C1C}">
+                          <a14:useLocalDpi xmlns:a14="http://schemas.microsoft.com/office/drawing/2010/main" val="0"/>
+                        </a:ext>
+                      </a:extLst>
+                    </a:blip>
+                    <a:srcRect/>
+                    <a:stretch>
+                      <a:fillRect/>
+                    </a:stretch>
+                  </pic:blipFill>
+                  <pic:spPr bwMode="auto">
+                    <a:xfrm>
+                      <a:off x="0" y="0"/>
+                      <a:ext cx="2556844" cy="1268566"/>
+                    </a:xfrm>
+                    <a:prstGeom prst="rect">
+                      <a:avLst/>
+                    </a:prstGeom>
+                    <a:noFill/>
+                    <a:ln>
+                      <a:noFill/>
+                    </a:ln>
+                  </pic:spPr>
+                </pic:pic>
+              </a:graphicData>
+            </a:graphic>
+          </wp:inline>
+        </w:drawing>
+      </w:r>
+    </w:p>
+    <w:p>
+      <w:pPr>
+        <w:spacing w:after="0"/>
+        <w:jc w:val="center"/>
+        <w:rPr>
+          <w:lang w:val="fr-FR"/>
+        </w:rPr>
+      </w:pPr>
+      <w:r>
+        <w:rPr>
+          <w:i/>
+          <w:color w:val="7030A0"/>
+          <w:sz w:val="18"/>
+          <w:lang w:val="fr-FR"/>
+        </w:rPr>
+        <w:t xml:space="preserve">Figure </w:t>
+      </w:r>
+      <w:r>
+        <w:rPr>
+          <w:i/>
+          <w:color w:val="7030A0"/>
+          <w:sz w:val="18"/>
+          <w:lang w:val="fr-FR"/>
+        </w:rPr>
+        <w:t>15 : Class abstraite GraphicTurtle</w:t>
+      </w:r>
+    </w:p>
+    <w:p>
+      <w:pPr>
+        <w:jc w:val="center"/>
+        <w:rPr>
+          <w:sz w:val="22"/>
+          <w:lang w:val="fr-FR"/>
+        </w:rPr>
+      </w:pPr>
+    </w:p>
+    <w:p>
+      <w:pPr>
+        <w:rPr>
+          <w:sz w:val="22"/>
+          <w:lang w:val="fr-FR"/>
+        </w:rPr>
+      </w:pPr>
+      <w:r>
+        <w:rPr>
+          <w:sz w:val="22"/>
+          <w:lang w:val="fr-FR"/>
+        </w:rPr>
+        <w:t xml:space="preserve">Chaque tortue à sa propre méthode </w:t>
+      </w:r>
+      <w:proofErr w:type="spellStart"/>
+      <w:r>
+        <w:rPr>
+          <w:sz w:val="22"/>
+          <w:lang w:val="fr-FR"/>
+        </w:rPr>
+        <w:t>draw</w:t>
+      </w:r>
+      <w:proofErr w:type="spellEnd"/>
+      <w:r>
+        <w:rPr>
+          <w:sz w:val="22"/>
+          <w:lang w:val="fr-FR"/>
+        </w:rPr>
+        <w:t xml:space="preserve"> selon ses spécificités.</w:t>
+      </w:r>
+    </w:p>
+    <w:p>
+      <w:pPr>
+        <w:rPr>
+          <w:sz w:val="22"/>
+          <w:lang w:val="fr-FR"/>
+        </w:rPr>
+      </w:pPr>
+    </w:p>
+    <w:p>
+      <w:pPr>
+        <w:rPr>
+          <w:sz w:val="22"/>
+          <w:lang w:val="fr-FR"/>
+        </w:rPr>
+      </w:pPr>
+      <w:r>
+        <w:rPr>
+          <w:sz w:val="22"/>
+          <w:lang w:val="fr-FR"/>
+        </w:rPr>
+        <w:t>Actuellement, l’affichage de ces tortues est géré par la vue par un switch :</w:t>
+      </w:r>
+    </w:p>
+    <w:p>
+      <w:pPr>
+        <w:jc w:val="center"/>
+        <w:rPr>
+          <w:sz w:val="22"/>
+          <w:lang w:val="fr-FR"/>
+        </w:rPr>
+      </w:pPr>
+      <w:r>
+        <w:rPr>
+          <w:noProof/>
+          <w:sz w:val="22"/>
+          <w:lang w:val="fr-FR" w:eastAsia="fr-FR"/>
+        </w:rPr>
+        <w:drawing>
+          <wp:inline distT="0" distB="0" distL="0" distR="0">
+            <wp:extent cx="4011283" cy="2832521"/>
+            <wp:effectExtent l="0" t="0" r="8890" b="6350"/>
+            <wp:docPr id="20" name="Image 20"/>
+            <wp:cNvGraphicFramePr>
+              <a:graphicFrameLocks xmlns:a="http://schemas.openxmlformats.org/drawingml/2006/main" noChangeAspect="1"/>
+            </wp:cNvGraphicFramePr>
+            <a:graphic xmlns:a="http://schemas.openxmlformats.org/drawingml/2006/main">
+              <a:graphicData uri="http://schemas.openxmlformats.org/drawingml/2006/picture">
+                <pic:pic xmlns:pic="http://schemas.openxmlformats.org/drawingml/2006/picture">
+                  <pic:nvPicPr>
+                    <pic:cNvPr id="0" name="Picture 5"/>
+                    <pic:cNvPicPr>
+                      <a:picLocks noChangeAspect="1" noChangeArrowheads="1"/>
+                    </pic:cNvPicPr>
+                  </pic:nvPicPr>
+                  <pic:blipFill>
+                    <a:blip r:embed="rId25">
+                      <a:extLst>
+                        <a:ext uri="{28A0092B-C50C-407E-A947-70E740481C1C}">
+                          <a14:useLocalDpi xmlns:a14="http://schemas.microsoft.com/office/drawing/2010/main" val="0"/>
+                        </a:ext>
+                      </a:extLst>
+                    </a:blip>
+                    <a:srcRect/>
+                    <a:stretch>
+                      <a:fillRect/>
+                    </a:stretch>
+                  </pic:blipFill>
+                  <pic:spPr bwMode="auto">
+                    <a:xfrm>
+                      <a:off x="0" y="0"/>
+                      <a:ext cx="4019681" cy="2838451"/>
+                    </a:xfrm>
+                    <a:prstGeom prst="rect">
+                      <a:avLst/>
+                    </a:prstGeom>
+                    <a:noFill/>
+                    <a:ln>
+                      <a:noFill/>
+                    </a:ln>
+                  </pic:spPr>
+                </pic:pic>
+              </a:graphicData>
+            </a:graphic>
+          </wp:inline>
+        </w:drawing>
+      </w:r>
+    </w:p>
+    <w:p>
+      <w:pPr>
+        <w:jc w:val="center"/>
+        <w:rPr>
+          <w:sz w:val="22"/>
+          <w:lang w:val="fr-FR"/>
+        </w:rPr>
+      </w:pPr>
+      <w:r>
+        <w:rPr>
+          <w:i/>
+          <w:color w:val="7030A0"/>
+          <w:sz w:val="18"/>
+          <w:lang w:val="fr-FR"/>
+        </w:rPr>
+        <w:t xml:space="preserve">Figure </w:t>
+      </w:r>
+      <w:r>
+        <w:rPr>
+          <w:i/>
+          <w:color w:val="7030A0"/>
+          <w:sz w:val="18"/>
+          <w:lang w:val="fr-FR"/>
+        </w:rPr>
+        <w:t>16 : Affichage gérée par la vue</w:t>
+      </w:r>
+    </w:p>
+    <w:p>
+      <w:pPr>
+        <w:ind w:firstLine="720"/>
+        <w:jc w:val="both"/>
+        <w:rPr>
+          <w:sz w:val="22"/>
+          <w:lang w:val="fr-FR"/>
+        </w:rPr>
+      </w:pPr>
+      <w:r>
+        <w:rPr>
+          <w:sz w:val="22"/>
+          <w:lang w:val="fr-FR"/>
+        </w:rPr>
+        <w:t>Il était en effet possible de gérer cet affichage dans une classe séparée, dans une optique de « </w:t>
+      </w:r>
+      <w:proofErr w:type="spellStart"/>
+      <w:r>
+        <w:rPr>
+          <w:sz w:val="22"/>
+          <w:lang w:val="fr-FR"/>
+        </w:rPr>
+        <w:t>separation</w:t>
+      </w:r>
+      <w:proofErr w:type="spellEnd"/>
+      <w:r>
+        <w:rPr>
+          <w:sz w:val="22"/>
+          <w:lang w:val="fr-FR"/>
+        </w:rPr>
+        <w:t xml:space="preserve"> of </w:t>
+      </w:r>
+      <w:proofErr w:type="spellStart"/>
+      <w:r>
+        <w:rPr>
+          <w:sz w:val="22"/>
+          <w:lang w:val="fr-FR"/>
+        </w:rPr>
+        <w:t>concerns</w:t>
+      </w:r>
+      <w:proofErr w:type="spellEnd"/>
+      <w:r>
+        <w:rPr>
+          <w:sz w:val="22"/>
+          <w:lang w:val="fr-FR"/>
+        </w:rPr>
+        <w:t> ».  Cette gestion permet l’implémentation du design pattern Factory (et Singleton pour indiquer qu’on aura une Factory unique)</w:t>
+      </w:r>
+      <w:r>
+        <w:rPr>
+          <w:sz w:val="22"/>
+          <w:lang w:val="fr-FR"/>
+        </w:rPr>
+        <w:t>. Il ne s’agit donc que de déplacer les actions gérées actuellement par la vue dans une classe autre. Le design pattern n’est donc pas implémenté actuellement mais cette fonctionnalité peut être ajoutée rapidement.</w:t>
+      </w:r>
+    </w:p>
+    <w:p>
+      <w:pPr>
+        <w:jc w:val="both"/>
+        <w:rPr>
+          <w:sz w:val="22"/>
+          <w:lang w:val="fr-FR"/>
+        </w:rPr>
+      </w:pPr>
+    </w:p>
+    <w:p>
+      <w:pPr>
+        <w:pStyle w:val="Titre1"/>
+        <w:spacing w:before="0" w:after="0"/>
+        <w:rPr>
+          <w:rFonts w:ascii="Calibri Light" w:hAnsi="Calibri Light"/>
+          <w:lang w:val="fr-FR"/>
+        </w:rPr>
+      </w:pPr>
+      <w:r>
+        <w:rPr>
+          <w:rFonts w:ascii="Calibri Light" w:hAnsi="Calibri Light"/>
+          <w:lang w:val="fr-FR"/>
+        </w:rPr>
+        <w:t>Tests unitaires.</w:t>
+      </w:r>
+    </w:p>
+    <w:p>
+      <w:pPr>
+        <w:jc w:val="both"/>
+        <w:rPr>
+          <w:sz w:val="22"/>
+          <w:lang w:val="fr-FR"/>
+        </w:rPr>
+      </w:pPr>
+    </w:p>
+    <w:p>
+      <w:pPr>
+        <w:jc w:val="both"/>
+        <w:rPr>
+          <w:sz w:val="22"/>
+          <w:lang w:val="fr-FR"/>
+        </w:rPr>
+      </w:pPr>
+      <w:r>
+        <w:rPr>
+          <w:sz w:val="22"/>
+          <w:lang w:val="fr-FR"/>
+        </w:rPr>
+        <w:tab/>
+        <w:t>Des tests unitaires ont été effectués sur les différentes méthodes de notre classe Tortue.java.</w:t>
+      </w:r>
+    </w:p>
+    <w:p>
+      <w:pPr>
+        <w:jc w:val="both"/>
+        <w:rPr>
+          <w:sz w:val="22"/>
+          <w:lang w:val="fr-FR"/>
+        </w:rPr>
+      </w:pPr>
+    </w:p>
+    <w:p>
+      <w:pPr>
+        <w:spacing w:after="0"/>
+        <w:jc w:val="both"/>
+        <w:rPr>
+          <w:sz w:val="22"/>
+          <w:lang w:val="fr-FR"/>
+        </w:rPr>
+      </w:pPr>
+      <w:r>
+        <w:rPr>
+          <w:noProof/>
+          <w:sz w:val="22"/>
+          <w:lang w:val="fr-FR" w:eastAsia="fr-FR"/>
+        </w:rPr>
+        <w:drawing>
+          <wp:inline distT="0" distB="0" distL="0" distR="0">
+            <wp:extent cx="6309360" cy="731520"/>
+            <wp:effectExtent l="0" t="0" r="0" b="0"/>
+            <wp:docPr id="21" name="Image 21"/>
+            <wp:cNvGraphicFramePr>
+              <a:graphicFrameLocks xmlns:a="http://schemas.openxmlformats.org/drawingml/2006/main" noChangeAspect="1"/>
+            </wp:cNvGraphicFramePr>
+            <a:graphic xmlns:a="http://schemas.openxmlformats.org/drawingml/2006/main">
+              <a:graphicData uri="http://schemas.openxmlformats.org/drawingml/2006/picture">
+                <pic:pic xmlns:pic="http://schemas.openxmlformats.org/drawingml/2006/picture">
+                  <pic:nvPicPr>
+                    <pic:cNvPr id="0" name="Picture 1"/>
+                    <pic:cNvPicPr>
+                      <a:picLocks noChangeAspect="1" noChangeArrowheads="1"/>
+                    </pic:cNvPicPr>
+                  </pic:nvPicPr>
+                  <pic:blipFill>
+                    <a:blip r:embed="rId26">
+                      <a:extLst>
+                        <a:ext uri="{28A0092B-C50C-407E-A947-70E740481C1C}">
+                          <a14:useLocalDpi xmlns:a14="http://schemas.microsoft.com/office/drawing/2010/main" val="0"/>
+                        </a:ext>
+                      </a:extLst>
+                    </a:blip>
+                    <a:srcRect/>
+                    <a:stretch>
+                      <a:fillRect/>
+                    </a:stretch>
+                  </pic:blipFill>
+                  <pic:spPr bwMode="auto">
+                    <a:xfrm>
+                      <a:off x="0" y="0"/>
+                      <a:ext cx="6309360" cy="731520"/>
+                    </a:xfrm>
+                    <a:prstGeom prst="rect">
+                      <a:avLst/>
+                    </a:prstGeom>
+                    <a:noFill/>
+                    <a:ln>
+                      <a:noFill/>
+                    </a:ln>
+                  </pic:spPr>
+                </pic:pic>
+              </a:graphicData>
+            </a:graphic>
+          </wp:inline>
+        </w:drawing>
+      </w:r>
+    </w:p>
+    <w:p>
+      <w:pPr>
+        <w:spacing w:after="0"/>
+        <w:jc w:val="center"/>
+        <w:rPr>
+          <w:sz w:val="22"/>
+          <w:lang w:val="fr-FR"/>
+        </w:rPr>
+      </w:pPr>
+      <w:r>
+        <w:rPr>
+          <w:i/>
+          <w:color w:val="7030A0"/>
+          <w:sz w:val="18"/>
+          <w:lang w:val="fr-FR"/>
+        </w:rPr>
+        <w:t xml:space="preserve">Figure </w:t>
+      </w:r>
+      <w:r>
+        <w:rPr>
+          <w:i/>
+          <w:color w:val="7030A0"/>
+          <w:sz w:val="18"/>
+          <w:lang w:val="fr-FR"/>
+        </w:rPr>
+        <w:t>1</w:t>
+      </w:r>
+      <w:r>
+        <w:rPr>
+          <w:i/>
+          <w:color w:val="7030A0"/>
+          <w:sz w:val="18"/>
+          <w:lang w:val="fr-FR"/>
+        </w:rPr>
+        <w:t>7</w:t>
+      </w:r>
+      <w:r>
+        <w:rPr>
+          <w:i/>
+          <w:color w:val="7030A0"/>
+          <w:sz w:val="18"/>
+          <w:lang w:val="fr-FR"/>
+        </w:rPr>
+        <w:t xml:space="preserve"> : </w:t>
+      </w:r>
+      <w:r>
+        <w:rPr>
+          <w:i/>
+          <w:color w:val="7030A0"/>
+          <w:sz w:val="18"/>
+          <w:lang w:val="fr-FR"/>
+        </w:rPr>
+        <w:t>Tests unitaires</w:t>
+      </w:r>
+    </w:p>
+    <w:p>
+      <w:pPr>
+        <w:jc w:val="both"/>
+        <w:rPr>
+          <w:sz w:val="22"/>
+          <w:lang w:val="fr-FR"/>
+        </w:rPr>
+      </w:pPr>
+    </w:p>
+    <w:p>
+      <w:pPr>
+        <w:jc w:val="both"/>
+        <w:rPr>
+          <w:sz w:val="22"/>
+          <w:lang w:val="fr-FR"/>
+        </w:rPr>
+      </w:pPr>
+      <w:r>
+        <w:rPr>
+          <w:sz w:val="22"/>
+          <w:lang w:val="fr-FR"/>
+        </w:rPr>
+        <w:lastRenderedPageBreak/>
+        <w:t xml:space="preserve">Voici le diagramme de classe final : </w:t>
+      </w:r>
+    </w:p>
+    <w:p>
+      <w:pPr>
+        <w:jc w:val="both"/>
+        <w:rPr>
+          <w:sz w:val="22"/>
+          <w:lang w:val="fr-FR"/>
+        </w:rPr>
+      </w:pPr>
+      <w:r>
+        <w:rPr>
+          <w:noProof/>
+          <w:sz w:val="22"/>
+          <w:lang w:val="fr-FR" w:eastAsia="fr-FR"/>
+        </w:rPr>
+        <w:drawing>
+          <wp:inline distT="0" distB="0" distL="0" distR="0">
+            <wp:extent cx="6843018" cy="4321834"/>
+            <wp:effectExtent l="0" t="0" r="0" b="2540"/>
+            <wp:docPr id="22" name="Image 22"/>
+            <wp:cNvGraphicFramePr>
+              <a:graphicFrameLocks xmlns:a="http://schemas.openxmlformats.org/drawingml/2006/main" noChangeAspect="1"/>
+            </wp:cNvGraphicFramePr>
+            <a:graphic xmlns:a="http://schemas.openxmlformats.org/drawingml/2006/main">
+              <a:graphicData uri="http://schemas.openxmlformats.org/drawingml/2006/picture">
+                <pic:pic xmlns:pic="http://schemas.openxmlformats.org/drawingml/2006/picture">
+                  <pic:nvPicPr>
+                    <pic:cNvPr id="22" name="Capture.PNG"/>
+                    <pic:cNvPicPr/>
+                  </pic:nvPicPr>
+                  <pic:blipFill>
+                    <a:blip r:embed="rId27">
+                      <a:extLst>
+                        <a:ext uri="{28A0092B-C50C-407E-A947-70E740481C1C}">
+                          <a14:useLocalDpi xmlns:a14="http://schemas.microsoft.com/office/drawing/2010/main" val="0"/>
+                        </a:ext>
+                      </a:extLst>
+                    </a:blip>
+                    <a:stretch>
+                      <a:fillRect/>
+                    </a:stretch>
+                  </pic:blipFill>
+                  <pic:spPr>
+                    <a:xfrm>
+                      <a:off x="0" y="0"/>
+                      <a:ext cx="6858580" cy="4331662"/>
+                    </a:xfrm>
+                    <a:prstGeom prst="rect">
+                      <a:avLst/>
+                    </a:prstGeom>
+                  </pic:spPr>
+                </pic:pic>
+              </a:graphicData>
+            </a:graphic>
+          </wp:inline>
+        </w:drawing>
+      </w:r>
+    </w:p>
+    <w:p>
+      <w:pPr>
+        <w:spacing w:after="0"/>
+        <w:jc w:val="center"/>
+        <w:rPr>
+          <w:sz w:val="22"/>
+          <w:lang w:val="fr-FR"/>
+        </w:rPr>
+      </w:pPr>
+      <w:r>
+        <w:rPr>
+          <w:i/>
+          <w:color w:val="7030A0"/>
+          <w:sz w:val="18"/>
+          <w:lang w:val="fr-FR"/>
+        </w:rPr>
+        <w:t xml:space="preserve">Figure </w:t>
+      </w:r>
+      <w:r>
+        <w:rPr>
+          <w:i/>
+          <w:color w:val="7030A0"/>
+          <w:sz w:val="18"/>
+          <w:lang w:val="fr-FR"/>
+        </w:rPr>
+        <w:t>1</w:t>
+      </w:r>
+      <w:r>
+        <w:rPr>
+          <w:i/>
+          <w:color w:val="7030A0"/>
+          <w:sz w:val="18"/>
+          <w:lang w:val="fr-FR"/>
+        </w:rPr>
+        <w:t>8</w:t>
+      </w:r>
+      <w:r>
+        <w:rPr>
+          <w:i/>
+          <w:color w:val="7030A0"/>
+          <w:sz w:val="18"/>
+          <w:lang w:val="fr-FR"/>
+        </w:rPr>
+        <w:t xml:space="preserve"> : </w:t>
+      </w:r>
+      <w:r>
+        <w:rPr>
+          <w:i/>
+          <w:color w:val="7030A0"/>
+          <w:sz w:val="18"/>
+          <w:lang w:val="fr-FR"/>
+        </w:rPr>
+        <w:t>Diagramme de classe UML final</w:t>
+      </w:r>
       <w:bookmarkStart w:id="0" w:name="_GoBack"/>
       <w:bookmarkEnd w:id="0"/>
     </w:p>
+    <w:p>
+      <w:pPr>
+        <w:jc w:val="both"/>
+        <w:rPr>
+          <w:sz w:val="22"/>
+          <w:lang w:val="fr-FR"/>
+        </w:rPr>
+      </w:pPr>
+    </w:p>
     <w:sectPr>
-      <w:headerReference w:type="even" r:id="rId17"/>
-      <w:headerReference w:type="default" r:id="rId18"/>
-      <w:footerReference w:type="even" r:id="rId19"/>
-      <w:footerReference w:type="default" r:id="rId20"/>
-      <w:headerReference w:type="first" r:id="rId21"/>
-      <w:footerReference w:type="first" r:id="rId22"/>
+      <w:headerReference w:type="even" r:id="rId28"/>
+      <w:headerReference w:type="default" r:id="rId29"/>
+      <w:footerReference w:type="even" r:id="rId30"/>
+      <w:footerReference w:type="default" r:id="rId31"/>
+      <w:headerReference w:type="first" r:id="rId32"/>
+      <w:footerReference w:type="first" r:id="rId33"/>
       <w:pgSz w:w="12240" w:h="15840"/>
       <w:pgMar w:top="1417" w:right="1134" w:bottom="1417" w:left="1134" w:header="397" w:footer="340" w:gutter="0"/>
       <w:cols w:space="708"/>
@@ -2393,13 +4201,7 @@
       <w:rPr>
         <w:rFonts w:asciiTheme="majorHAnsi" w:eastAsiaTheme="majorEastAsia" w:hAnsiTheme="majorHAnsi" w:cstheme="majorBidi"/>
       </w:rPr>
-      <w:t>WILS AURELIEN</w:t>
-    </w:r>
-    <w:r>
-      <w:rPr>
-        <w:rFonts w:asciiTheme="majorHAnsi" w:eastAsiaTheme="majorEastAsia" w:hAnsiTheme="majorHAnsi" w:cstheme="majorBidi"/>
-      </w:rPr>
-      <w:t xml:space="preserve"> - AUDEBERT Florentin</w:t>
+      <w:t>WILS AURELIEN - AUDEBERT Florentin</w:t>
     </w:r>
     <w:r>
       <w:rPr>
@@ -2427,7 +4229,7 @@
         <w:rFonts w:asciiTheme="majorHAnsi" w:eastAsiaTheme="majorEastAsia" w:hAnsiTheme="majorHAnsi" w:cstheme="majorBidi"/>
         <w:noProof/>
       </w:rPr>
-      <w:t>6</w:t>
+      <w:t>8</w:t>
     </w:r>
     <w:r>
       <w:rPr>
@@ -2713,6 +4515,119 @@
     </w:lvl>
   </w:abstractNum>
   <w:abstractNum w:abstractNumId="1" w15:restartNumberingAfterBreak="0">
+    <w:nsid w:val="15FA53B3"/>
+    <w:multiLevelType w:val="hybridMultilevel"/>
+    <w:tmpl w:val="13A2A3A0"/>
+    <w:lvl w:ilvl="0" w:tplc="040C0009">
+      <w:start w:val="1"/>
+      <w:numFmt w:val="bullet"/>
+      <w:lvlText w:val=""/>
+      <w:lvlJc w:val="left"/>
+      <w:pPr>
+        <w:ind w:left="1440" w:hanging="360"/>
+      </w:pPr>
+      <w:rPr>
+        <w:rFonts w:ascii="Wingdings" w:hAnsi="Wingdings" w:hint="default"/>
+      </w:rPr>
+    </w:lvl>
+    <w:lvl w:ilvl="1" w:tplc="040C0003" w:tentative="1">
+      <w:start w:val="1"/>
+      <w:numFmt w:val="bullet"/>
+      <w:lvlText w:val="o"/>
+      <w:lvlJc w:val="left"/>
+      <w:pPr>
+        <w:ind w:left="2160" w:hanging="360"/>
+      </w:pPr>
+      <w:rPr>
+        <w:rFonts w:ascii="Courier New" w:hAnsi="Courier New" w:cs="Courier New" w:hint="default"/>
+      </w:rPr>
+    </w:lvl>
+    <w:lvl w:ilvl="2" w:tplc="040C0005" w:tentative="1">
+      <w:start w:val="1"/>
+      <w:numFmt w:val="bullet"/>
+      <w:lvlText w:val=""/>
+      <w:lvlJc w:val="left"/>
+      <w:pPr>
+        <w:ind w:left="2880" w:hanging="360"/>
+      </w:pPr>
+      <w:rPr>
+        <w:rFonts w:ascii="Wingdings" w:hAnsi="Wingdings" w:hint="default"/>
+      </w:rPr>
+    </w:lvl>
+    <w:lvl w:ilvl="3" w:tplc="040C0001" w:tentative="1">
+      <w:start w:val="1"/>
+      <w:numFmt w:val="bullet"/>
+      <w:lvlText w:val=""/>
+      <w:lvlJc w:val="left"/>
+      <w:pPr>
+        <w:ind w:left="3600" w:hanging="360"/>
+      </w:pPr>
+      <w:rPr>
+        <w:rFonts w:ascii="Symbol" w:hAnsi="Symbol" w:hint="default"/>
+      </w:rPr>
+    </w:lvl>
+    <w:lvl w:ilvl="4" w:tplc="040C0003" w:tentative="1">
+      <w:start w:val="1"/>
+      <w:numFmt w:val="bullet"/>
+      <w:lvlText w:val="o"/>
+      <w:lvlJc w:val="left"/>
+      <w:pPr>
+        <w:ind w:left="4320" w:hanging="360"/>
+      </w:pPr>
+      <w:rPr>
+        <w:rFonts w:ascii="Courier New" w:hAnsi="Courier New" w:cs="Courier New" w:hint="default"/>
+      </w:rPr>
+    </w:lvl>
+    <w:lvl w:ilvl="5" w:tplc="040C0005" w:tentative="1">
+      <w:start w:val="1"/>
+      <w:numFmt w:val="bullet"/>
+      <w:lvlText w:val=""/>
+      <w:lvlJc w:val="left"/>
+      <w:pPr>
+        <w:ind w:left="5040" w:hanging="360"/>
+      </w:pPr>
+      <w:rPr>
+        <w:rFonts w:ascii="Wingdings" w:hAnsi="Wingdings" w:hint="default"/>
+      </w:rPr>
+    </w:lvl>
+    <w:lvl w:ilvl="6" w:tplc="040C0001" w:tentative="1">
+      <w:start w:val="1"/>
+      <w:numFmt w:val="bullet"/>
+      <w:lvlText w:val=""/>
+      <w:lvlJc w:val="left"/>
+      <w:pPr>
+        <w:ind w:left="5760" w:hanging="360"/>
+      </w:pPr>
+      <w:rPr>
+        <w:rFonts w:ascii="Symbol" w:hAnsi="Symbol" w:hint="default"/>
+      </w:rPr>
+    </w:lvl>
+    <w:lvl w:ilvl="7" w:tplc="040C0003" w:tentative="1">
+      <w:start w:val="1"/>
+      <w:numFmt w:val="bullet"/>
+      <w:lvlText w:val="o"/>
+      <w:lvlJc w:val="left"/>
+      <w:pPr>
+        <w:ind w:left="6480" w:hanging="360"/>
+      </w:pPr>
+      <w:rPr>
+        <w:rFonts w:ascii="Courier New" w:hAnsi="Courier New" w:cs="Courier New" w:hint="default"/>
+      </w:rPr>
+    </w:lvl>
+    <w:lvl w:ilvl="8" w:tplc="040C0005" w:tentative="1">
+      <w:start w:val="1"/>
+      <w:numFmt w:val="bullet"/>
+      <w:lvlText w:val=""/>
+      <w:lvlJc w:val="left"/>
+      <w:pPr>
+        <w:ind w:left="7200" w:hanging="360"/>
+      </w:pPr>
+      <w:rPr>
+        <w:rFonts w:ascii="Wingdings" w:hAnsi="Wingdings" w:hint="default"/>
+      </w:rPr>
+    </w:lvl>
+  </w:abstractNum>
+  <w:abstractNum w:abstractNumId="2" w15:restartNumberingAfterBreak="0">
     <w:nsid w:val="25EF77E3"/>
     <w:multiLevelType w:val="hybridMultilevel"/>
     <w:tmpl w:val="C19635C0"/>
@@ -2802,7 +4717,7 @@
       </w:pPr>
     </w:lvl>
   </w:abstractNum>
-  <w:abstractNum w:abstractNumId="2" w15:restartNumberingAfterBreak="0">
+  <w:abstractNum w:abstractNumId="3" w15:restartNumberingAfterBreak="0">
     <w:nsid w:val="3C3757BC"/>
     <w:multiLevelType w:val="hybridMultilevel"/>
     <w:tmpl w:val="83B06862"/>
@@ -2891,7 +4806,7 @@
       </w:pPr>
     </w:lvl>
   </w:abstractNum>
-  <w:abstractNum w:abstractNumId="3" w15:restartNumberingAfterBreak="0">
+  <w:abstractNum w:abstractNumId="4" w15:restartNumberingAfterBreak="0">
     <w:nsid w:val="5AE71FB4"/>
     <w:multiLevelType w:val="hybridMultilevel"/>
     <w:tmpl w:val="A2D07B8E"/>
@@ -2980,7 +4895,7 @@
       </w:pPr>
     </w:lvl>
   </w:abstractNum>
-  <w:abstractNum w:abstractNumId="4" w15:restartNumberingAfterBreak="0">
+  <w:abstractNum w:abstractNumId="5" w15:restartNumberingAfterBreak="0">
     <w:nsid w:val="5CC94736"/>
     <w:multiLevelType w:val="hybridMultilevel"/>
     <w:tmpl w:val="83B06862"/>
@@ -3070,19 +4985,22 @@
     </w:lvl>
   </w:abstractNum>
   <w:num w:numId="1">
+    <w:abstractNumId w:val="5"/>
+  </w:num>
+  <w:num w:numId="2">
+    <w:abstractNumId w:val="3"/>
+  </w:num>
+  <w:num w:numId="3">
     <w:abstractNumId w:val="4"/>
   </w:num>
-  <w:num w:numId="2">
+  <w:num w:numId="4">
     <w:abstractNumId w:val="2"/>
-  </w:num>
-  <w:num w:numId="3">
-    <w:abstractNumId w:val="3"/>
-  </w:num>
-  <w:num w:numId="4">
-    <w:abstractNumId w:val="1"/>
   </w:num>
   <w:num w:numId="5">
     <w:abstractNumId w:val="0"/>
+  </w:num>
+  <w:num w:numId="6">
+    <w:abstractNumId w:val="1"/>
   </w:num>
 </w:numbering>
 </file>
@@ -4610,7 +6528,7 @@
 </file>
 
 <file path=customXml/itemProps1.xml><?xml version="1.0" encoding="utf-8"?>
-<ds:datastoreItem xmlns:ds="http://schemas.openxmlformats.org/officeDocument/2006/customXml" ds:itemID="{808CD062-3339-4313-B800-872C66992E62}">
+<ds:datastoreItem xmlns:ds="http://schemas.openxmlformats.org/officeDocument/2006/customXml" ds:itemID="{FF582907-1759-4E05-AF9B-B00DE9E38F4C}">
   <ds:schemaRefs>
     <ds:schemaRef ds:uri="http://schemas.openxmlformats.org/officeDocument/2006/bibliography"/>
   </ds:schemaRefs>

</xml_diff>